<commit_message>
Complete RSL-WP1 && RSK-WP2
</commit_message>
<xml_diff>
--- a/PM 1.1.docx
+++ b/PM 1.1.docx
@@ -4,11 +4,16 @@
   <w:body>
     <w:p>
       <w:r>
-        <w:t>PI-WP1.1</w:t>
+        <w:t>PI-</w:t>
+      </w:r>
+      <w:proofErr w:type="gramStart"/>
+      <w:r>
+        <w:t>WP1.1</w:t>
       </w:r>
       <w:r>
         <w:t xml:space="preserve"> :</w:t>
       </w:r>
+      <w:proofErr w:type="gramEnd"/>
       <w:r>
         <w:t xml:space="preserve"> </w:t>
       </w:r>
@@ -22,7 +27,7 @@
     </w:p>
     <w:p>
       <w:pPr>
-        <w:pStyle w:val="a3"/>
+        <w:pStyle w:val="ListParagraph"/>
         <w:numPr>
           <w:ilvl w:val="0"/>
           <w:numId w:val="3"/>
@@ -55,7 +60,7 @@
     </w:p>
     <w:p>
       <w:pPr>
-        <w:pStyle w:val="a3"/>
+        <w:pStyle w:val="ListParagraph"/>
         <w:numPr>
           <w:ilvl w:val="0"/>
           <w:numId w:val="3"/>
@@ -78,7 +83,7 @@
     </w:p>
     <w:p>
       <w:pPr>
-        <w:pStyle w:val="a3"/>
+        <w:pStyle w:val="ListParagraph"/>
         <w:numPr>
           <w:ilvl w:val="0"/>
           <w:numId w:val="3"/>
@@ -101,7 +106,15 @@
     </w:p>
     <w:p>
       <w:r>
-        <w:t xml:space="preserve">PI-WP1.2 : </w:t>
+        <w:t>PI-</w:t>
+      </w:r>
+      <w:proofErr w:type="gramStart"/>
+      <w:r>
+        <w:t>WP1.2 :</w:t>
+      </w:r>
+      <w:proofErr w:type="gramEnd"/>
+      <w:r>
+        <w:t xml:space="preserve"> </w:t>
       </w:r>
       <w:r>
         <w:rPr>
@@ -113,7 +126,7 @@
     </w:p>
     <w:p>
       <w:pPr>
-        <w:pStyle w:val="a3"/>
+        <w:pStyle w:val="ListParagraph"/>
         <w:numPr>
           <w:ilvl w:val="0"/>
           <w:numId w:val="3"/>
@@ -132,7 +145,7 @@
     </w:p>
     <w:p>
       <w:pPr>
-        <w:pStyle w:val="a3"/>
+        <w:pStyle w:val="ListParagraph"/>
         <w:numPr>
           <w:ilvl w:val="0"/>
           <w:numId w:val="3"/>
@@ -148,7 +161,7 @@
     </w:p>
     <w:p>
       <w:pPr>
-        <w:pStyle w:val="a3"/>
+        <w:pStyle w:val="ListParagraph"/>
         <w:numPr>
           <w:ilvl w:val="0"/>
           <w:numId w:val="3"/>
@@ -164,7 +177,7 @@
     </w:p>
     <w:p>
       <w:pPr>
-        <w:pStyle w:val="a3"/>
+        <w:pStyle w:val="ListParagraph"/>
         <w:numPr>
           <w:ilvl w:val="0"/>
           <w:numId w:val="3"/>
@@ -177,8 +190,13 @@
         </w:rPr>
         <w:t xml:space="preserve">สัญญาณ </w:t>
       </w:r>
-      <w:r>
-        <w:t xml:space="preserve">ZigBee </w:t>
+      <w:proofErr w:type="spellStart"/>
+      <w:r>
+        <w:t>ZigBee</w:t>
+      </w:r>
+      <w:proofErr w:type="spellEnd"/>
+      <w:r>
+        <w:t xml:space="preserve"> </w:t>
       </w:r>
       <w:r>
         <w:rPr>
@@ -190,7 +208,7 @@
     </w:p>
     <w:p>
       <w:pPr>
-        <w:pStyle w:val="a3"/>
+        <w:pStyle w:val="ListParagraph"/>
         <w:numPr>
           <w:ilvl w:val="0"/>
           <w:numId w:val="3"/>
@@ -206,7 +224,15 @@
     </w:p>
     <w:p>
       <w:r>
-        <w:t xml:space="preserve">PI-WP1.3 : </w:t>
+        <w:t>PI-</w:t>
+      </w:r>
+      <w:proofErr w:type="gramStart"/>
+      <w:r>
+        <w:t>WP1.3 :</w:t>
+      </w:r>
+      <w:proofErr w:type="gramEnd"/>
+      <w:r>
+        <w:t xml:space="preserve"> </w:t>
       </w:r>
       <w:r>
         <w:rPr>
@@ -218,7 +244,7 @@
     </w:p>
     <w:p>
       <w:pPr>
-        <w:pStyle w:val="a3"/>
+        <w:pStyle w:val="ListParagraph"/>
         <w:numPr>
           <w:ilvl w:val="0"/>
           <w:numId w:val="3"/>
@@ -230,19 +256,24 @@
     </w:p>
     <w:p>
       <w:pPr>
-        <w:pStyle w:val="a3"/>
+        <w:pStyle w:val="ListParagraph"/>
         <w:numPr>
           <w:ilvl w:val="0"/>
           <w:numId w:val="3"/>
         </w:numPr>
       </w:pPr>
-      <w:r>
-        <w:t>AirBean Network</w:t>
-      </w:r>
-    </w:p>
-    <w:p>
-      <w:pPr>
-        <w:pStyle w:val="a3"/>
+      <w:proofErr w:type="spellStart"/>
+      <w:r>
+        <w:t>AirBean</w:t>
+      </w:r>
+      <w:proofErr w:type="spellEnd"/>
+      <w:r>
+        <w:t xml:space="preserve"> Network</w:t>
+      </w:r>
+    </w:p>
+    <w:p>
+      <w:pPr>
+        <w:pStyle w:val="ListParagraph"/>
         <w:numPr>
           <w:ilvl w:val="0"/>
           <w:numId w:val="3"/>
@@ -254,7 +285,7 @@
     </w:p>
     <w:p>
       <w:pPr>
-        <w:pStyle w:val="a3"/>
+        <w:pStyle w:val="ListParagraph"/>
         <w:numPr>
           <w:ilvl w:val="0"/>
           <w:numId w:val="3"/>
@@ -266,7 +297,15 @@
     </w:p>
     <w:p>
       <w:r>
-        <w:t xml:space="preserve">PI-WP1.4 : </w:t>
+        <w:t>PI-</w:t>
+      </w:r>
+      <w:proofErr w:type="gramStart"/>
+      <w:r>
+        <w:t>WP1.4 :</w:t>
+      </w:r>
+      <w:proofErr w:type="gramEnd"/>
+      <w:r>
+        <w:t xml:space="preserve"> </w:t>
       </w:r>
       <w:r>
         <w:rPr>
@@ -278,7 +317,7 @@
     </w:p>
     <w:p>
       <w:pPr>
-        <w:pStyle w:val="a3"/>
+        <w:pStyle w:val="ListParagraph"/>
         <w:numPr>
           <w:ilvl w:val="0"/>
           <w:numId w:val="3"/>
@@ -294,7 +333,15 @@
     </w:p>
     <w:p>
       <w:r>
-        <w:t xml:space="preserve">PI-WP1.5 : </w:t>
+        <w:t>PI-</w:t>
+      </w:r>
+      <w:proofErr w:type="gramStart"/>
+      <w:r>
+        <w:t>WP1.5 :</w:t>
+      </w:r>
+      <w:proofErr w:type="gramEnd"/>
+      <w:r>
+        <w:t xml:space="preserve"> </w:t>
       </w:r>
       <w:r>
         <w:rPr>
@@ -306,7 +353,7 @@
     </w:p>
     <w:p>
       <w:pPr>
-        <w:pStyle w:val="a3"/>
+        <w:pStyle w:val="ListParagraph"/>
         <w:numPr>
           <w:ilvl w:val="0"/>
           <w:numId w:val="3"/>
@@ -322,7 +369,15 @@
     </w:p>
     <w:p>
       <w:r>
-        <w:t xml:space="preserve">PI-WP1.6 : </w:t>
+        <w:t>PI-</w:t>
+      </w:r>
+      <w:proofErr w:type="gramStart"/>
+      <w:r>
+        <w:t>WP1.6 :</w:t>
+      </w:r>
+      <w:proofErr w:type="gramEnd"/>
+      <w:r>
+        <w:t xml:space="preserve"> </w:t>
       </w:r>
       <w:r>
         <w:rPr>
@@ -334,7 +389,7 @@
     </w:p>
     <w:p>
       <w:pPr>
-        <w:pStyle w:val="a3"/>
+        <w:pStyle w:val="ListParagraph"/>
         <w:numPr>
           <w:ilvl w:val="0"/>
           <w:numId w:val="3"/>
@@ -350,7 +405,15 @@
     </w:p>
     <w:p>
       <w:r>
-        <w:t xml:space="preserve">PI-WP1.7 : </w:t>
+        <w:t>PI-</w:t>
+      </w:r>
+      <w:proofErr w:type="gramStart"/>
+      <w:r>
+        <w:t>WP1.7 :</w:t>
+      </w:r>
+      <w:proofErr w:type="gramEnd"/>
+      <w:r>
+        <w:t xml:space="preserve"> </w:t>
       </w:r>
       <w:r>
         <w:rPr>
@@ -373,7 +436,15 @@
       </w:pPr>
       <w:r>
         <w:lastRenderedPageBreak/>
-        <w:t xml:space="preserve">PI-WP1.8 : </w:t>
+        <w:t>PI-</w:t>
+      </w:r>
+      <w:proofErr w:type="gramStart"/>
+      <w:r>
+        <w:t>WP1.8 :</w:t>
+      </w:r>
+      <w:proofErr w:type="gramEnd"/>
+      <w:r>
+        <w:t xml:space="preserve"> </w:t>
       </w:r>
       <w:r>
         <w:rPr>
@@ -385,7 +456,7 @@
     </w:p>
     <w:p>
       <w:pPr>
-        <w:pStyle w:val="a3"/>
+        <w:pStyle w:val="ListParagraph"/>
         <w:numPr>
           <w:ilvl w:val="0"/>
           <w:numId w:val="3"/>
@@ -423,7 +494,7 @@
     </w:p>
     <w:p>
       <w:pPr>
-        <w:pStyle w:val="a3"/>
+        <w:pStyle w:val="ListParagraph"/>
         <w:numPr>
           <w:ilvl w:val="0"/>
           <w:numId w:val="3"/>
@@ -444,7 +515,7 @@
     </w:p>
     <w:p>
       <w:pPr>
-        <w:pStyle w:val="a3"/>
+        <w:pStyle w:val="ListParagraph"/>
         <w:numPr>
           <w:ilvl w:val="2"/>
           <w:numId w:val="3"/>
@@ -489,7 +560,7 @@
     </w:p>
     <w:p>
       <w:pPr>
-        <w:pStyle w:val="a3"/>
+        <w:pStyle w:val="ListParagraph"/>
         <w:numPr>
           <w:ilvl w:val="2"/>
           <w:numId w:val="3"/>
@@ -508,7 +579,7 @@
     </w:p>
     <w:p>
       <w:pPr>
-        <w:pStyle w:val="a3"/>
+        <w:pStyle w:val="ListParagraph"/>
         <w:numPr>
           <w:ilvl w:val="2"/>
           <w:numId w:val="3"/>
@@ -520,7 +591,7 @@
     </w:p>
     <w:p>
       <w:pPr>
-        <w:pStyle w:val="a3"/>
+        <w:pStyle w:val="ListParagraph"/>
         <w:numPr>
           <w:ilvl w:val="0"/>
           <w:numId w:val="3"/>
@@ -544,7 +615,7 @@
     </w:p>
     <w:p>
       <w:pPr>
-        <w:pStyle w:val="a3"/>
+        <w:pStyle w:val="ListParagraph"/>
         <w:numPr>
           <w:ilvl w:val="0"/>
           <w:numId w:val="3"/>
@@ -559,9 +630,11 @@
         </w:rPr>
         <w:tab/>
       </w:r>
+      <w:proofErr w:type="spellStart"/>
       <w:r>
         <w:t>Systemtest</w:t>
       </w:r>
+      <w:proofErr w:type="spellEnd"/>
     </w:p>
     <w:p/>
     <w:p>
@@ -577,7 +650,15 @@
     </w:p>
     <w:p>
       <w:r>
-        <w:t xml:space="preserve">RSK WP1.1 : </w:t>
+        <w:t xml:space="preserve">RSK </w:t>
+      </w:r>
+      <w:proofErr w:type="gramStart"/>
+      <w:r>
+        <w:t>WP1.1 :</w:t>
+      </w:r>
+      <w:proofErr w:type="gramEnd"/>
+      <w:r>
+        <w:t xml:space="preserve"> </w:t>
       </w:r>
       <w:r>
         <w:rPr>
@@ -589,7 +670,7 @@
     </w:p>
     <w:p>
       <w:pPr>
-        <w:pStyle w:val="a3"/>
+        <w:pStyle w:val="ListParagraph"/>
         <w:numPr>
           <w:ilvl w:val="0"/>
           <w:numId w:val="5"/>
@@ -618,7 +699,7 @@
     </w:p>
     <w:p>
       <w:pPr>
-        <w:pStyle w:val="a3"/>
+        <w:pStyle w:val="ListParagraph"/>
         <w:numPr>
           <w:ilvl w:val="0"/>
           <w:numId w:val="5"/>
@@ -643,13 +724,16 @@
       </w:r>
     </w:p>
     <w:p>
-      <w:pPr>
-        <w:rPr>
-          <w:rFonts w:hint="cs"/>
-        </w:rPr>
-      </w:pPr>
-      <w:r>
-        <w:t xml:space="preserve">RSK WP1.2 : </w:t>
+      <w:r>
+        <w:t xml:space="preserve">RSK </w:t>
+      </w:r>
+      <w:proofErr w:type="gramStart"/>
+      <w:r>
+        <w:t>WP1.2 :</w:t>
+      </w:r>
+      <w:proofErr w:type="gramEnd"/>
+      <w:r>
+        <w:t xml:space="preserve"> </w:t>
       </w:r>
       <w:r>
         <w:rPr>
@@ -661,7 +745,7 @@
     </w:p>
     <w:p>
       <w:pPr>
-        <w:pStyle w:val="a3"/>
+        <w:pStyle w:val="ListParagraph"/>
         <w:numPr>
           <w:ilvl w:val="0"/>
           <w:numId w:val="6"/>
@@ -729,7 +813,7 @@
     </w:p>
     <w:p>
       <w:pPr>
-        <w:pStyle w:val="a3"/>
+        <w:pStyle w:val="ListParagraph"/>
         <w:numPr>
           <w:ilvl w:val="0"/>
           <w:numId w:val="6"/>
@@ -753,14 +837,7 @@
           <w:rFonts w:hint="cs"/>
           <w:cs/>
         </w:rPr>
-        <w:t>โอกกาสที่น่าจะเกิด</w:t>
-      </w:r>
-      <w:r>
-        <w:rPr>
-          <w:rFonts w:hint="cs"/>
-          <w:cs/>
-        </w:rPr>
-        <w:t xml:space="preserve"> ต่ำ</w:t>
+        <w:t>โอกกาสที่น่าจะเกิด ต่ำ</w:t>
       </w:r>
       <w:r>
         <w:rPr>
@@ -773,14 +850,7 @@
           <w:rFonts w:hint="cs"/>
           <w:cs/>
         </w:rPr>
-        <w:t>ความเสียหายที่ตามมาคือ</w:t>
-      </w:r>
-      <w:r>
-        <w:rPr>
-          <w:rFonts w:hint="cs"/>
-          <w:cs/>
-        </w:rPr>
-        <w:t xml:space="preserve"> การพังของ โปรแกรมในการพัฒนา </w:t>
+        <w:t xml:space="preserve">ความเสียหายที่ตามมาคือ การพังของ โปรแกรมในการพัฒนา </w:t>
       </w:r>
       <w:r>
         <w:t>(IDE)</w:t>
@@ -803,14 +873,7 @@
           <w:rFonts w:hint="cs"/>
           <w:cs/>
         </w:rPr>
-        <w:t>ขีดจำกัดก่อนการเข้าจัดการ</w:t>
-      </w:r>
-      <w:r>
-        <w:rPr>
-          <w:rFonts w:hint="cs"/>
-          <w:cs/>
-        </w:rPr>
-        <w:t xml:space="preserve"> คือ </w:t>
+        <w:t xml:space="preserve">ขีดจำกัดก่อนการเข้าจัดการ คือ </w:t>
       </w:r>
       <w:r>
         <w:rPr>
@@ -821,16 +884,8 @@
       </w:r>
     </w:p>
     <w:p>
-      <w:pPr>
-        <w:rPr>
-          <w:rFonts w:hint="cs"/>
-        </w:rPr>
-      </w:pPr>
-      <w:r>
-        <w:t>RSK WP1.</w:t>
-      </w:r>
-      <w:r>
-        <w:t xml:space="preserve">3 </w:t>
+      <w:r>
+        <w:t xml:space="preserve">RSK WP1.3 </w:t>
       </w:r>
       <w:r>
         <w:rPr>
@@ -842,7 +897,7 @@
     </w:p>
     <w:p>
       <w:pPr>
-        <w:pStyle w:val="a3"/>
+        <w:pStyle w:val="ListParagraph"/>
         <w:numPr>
           <w:ilvl w:val="0"/>
           <w:numId w:val="6"/>
@@ -894,14 +949,11 @@
     </w:p>
     <w:p>
       <w:pPr>
-        <w:pStyle w:val="a3"/>
+        <w:pStyle w:val="ListParagraph"/>
         <w:numPr>
           <w:ilvl w:val="0"/>
           <w:numId w:val="6"/>
         </w:numPr>
-        <w:rPr>
-          <w:rFonts w:hint="cs"/>
-        </w:rPr>
       </w:pPr>
       <w:r>
         <w:rPr>
@@ -927,35 +979,610 @@
         <w:t>SVN</w:t>
       </w:r>
       <w:r>
-        <w:t>(Subversion</w:t>
-      </w:r>
+        <w:t>(Subversion)</w:t>
+      </w:r>
+      <w:r>
+        <w:rPr>
+          <w:rFonts w:hint="cs"/>
+          <w:cs/>
+        </w:rPr>
+        <w:t xml:space="preserve"> </w:t>
+      </w:r>
+      <w:r>
+        <w:t>Server</w:t>
+      </w:r>
+    </w:p>
+    <w:p>
+      <w:pPr>
+        <w:rPr>
+          <w:cs/>
+        </w:rPr>
+      </w:pPr>
+      <w:r>
+        <w:rPr>
+          <w:cs/>
+        </w:rPr>
+        <w:br w:type="page"/>
+      </w:r>
+    </w:p>
+    <w:p>
+      <w:pPr>
+        <w:rPr>
+          <w:b/>
+          <w:bCs/>
+        </w:rPr>
+      </w:pPr>
+      <w:r>
+        <w:rPr>
+          <w:rFonts w:hint="cs"/>
+          <w:b/>
+          <w:bCs/>
+          <w:cs/>
+        </w:rPr>
+        <w:lastRenderedPageBreak/>
+        <w:t xml:space="preserve">กระบวนงานย่อยบริหารความเสี่ยงระดับโครงการ </w:t>
+      </w:r>
+      <w:r>
+        <w:rPr>
+          <w:b/>
+          <w:bCs/>
+        </w:rPr>
+        <w:t>RSK-WP2</w:t>
+      </w:r>
+    </w:p>
+    <w:p>
+      <w:pPr>
+        <w:rPr>
+          <w:rFonts w:hint="cs"/>
+        </w:rPr>
+      </w:pPr>
+      <w:r>
+        <w:t>RSK-WP2.1:</w:t>
+      </w:r>
+      <w:r>
+        <w:rPr>
+          <w:rFonts w:hint="cs"/>
+          <w:cs/>
+        </w:rPr>
+        <w:t xml:space="preserve"> ระบุความเสี่ยงที่มีผลต่องบประมา</w:t>
+      </w:r>
+      <w:r>
+        <w:rPr>
+          <w:cs/>
+        </w:rPr>
+        <w:t>ณ</w:t>
+      </w:r>
+      <w:r>
+        <w:rPr>
+          <w:rFonts w:hint="cs"/>
+          <w:cs/>
+        </w:rPr>
+        <w:t xml:space="preserve"> กำหนดการ และประสิทธิภาพการทำงาน</w:t>
+      </w:r>
+    </w:p>
+    <w:p>
+      <w:pPr>
+        <w:pStyle w:val="ListParagraph"/>
+        <w:numPr>
+          <w:ilvl w:val="0"/>
+          <w:numId w:val="7"/>
+        </w:numPr>
+        <w:rPr>
+          <w:rFonts w:hint="cs"/>
+        </w:rPr>
+      </w:pPr>
+      <w:r>
+        <w:rPr>
+          <w:rFonts w:hint="cs"/>
+          <w:cs/>
+        </w:rPr>
+        <w:t>การพักผ่อนไม่เพียงพอ</w:t>
+      </w:r>
+    </w:p>
+    <w:p>
+      <w:pPr>
+        <w:pStyle w:val="ListParagraph"/>
+        <w:numPr>
+          <w:ilvl w:val="0"/>
+          <w:numId w:val="7"/>
+        </w:numPr>
+        <w:rPr>
+          <w:rFonts w:hint="cs"/>
+        </w:rPr>
+      </w:pPr>
+      <w:r>
+        <w:rPr>
+          <w:rFonts w:hint="cs"/>
+          <w:cs/>
+        </w:rPr>
+        <w:t xml:space="preserve">มีเวลาจำกัดเพียง </w:t>
+      </w:r>
+      <w:r>
+        <w:t xml:space="preserve">120 </w:t>
+      </w:r>
+      <w:r>
+        <w:rPr>
+          <w:rFonts w:hint="cs"/>
+          <w:cs/>
+        </w:rPr>
+        <w:t>ชั่วโมง</w:t>
+      </w:r>
+    </w:p>
+    <w:p>
+      <w:pPr>
+        <w:pStyle w:val="ListParagraph"/>
+        <w:numPr>
+          <w:ilvl w:val="0"/>
+          <w:numId w:val="7"/>
+        </w:numPr>
+      </w:pPr>
+    </w:p>
+    <w:p>
+      <w:pPr>
+        <w:rPr>
+          <w:rFonts w:hint="cs"/>
+          <w:cs/>
+        </w:rPr>
+      </w:pPr>
+      <w:r>
+        <w:t>RSK-WP2.2</w:t>
+      </w:r>
+      <w:r>
+        <w:t>:</w:t>
+      </w:r>
+      <w:r>
+        <w:rPr>
+          <w:rFonts w:hint="cs"/>
+          <w:cs/>
+        </w:rPr>
+        <w:t xml:space="preserve"> </w:t>
+      </w:r>
+      <w:r>
+        <w:rPr>
+          <w:rFonts w:hint="cs"/>
+          <w:cs/>
+        </w:rPr>
+        <w:t>ศึกษาสภาพแวดล้อมที่ส่งผลต่อโครงงาน</w:t>
+      </w:r>
+    </w:p>
+    <w:p>
+      <w:pPr>
+        <w:pStyle w:val="ListParagraph"/>
+        <w:numPr>
+          <w:ilvl w:val="0"/>
+          <w:numId w:val="8"/>
+        </w:numPr>
+        <w:rPr>
+          <w:rFonts w:hint="cs"/>
+        </w:rPr>
+      </w:pPr>
+      <w:r>
+        <w:rPr>
+          <w:rFonts w:hint="cs"/>
+          <w:cs/>
+        </w:rPr>
+        <w:t>สิ่งแวดล้อมในการพักผ่อนไม่ดีเท่าที่ควร</w:t>
+      </w:r>
+    </w:p>
+    <w:p>
+      <w:pPr>
+        <w:pStyle w:val="ListParagraph"/>
+        <w:numPr>
+          <w:ilvl w:val="0"/>
+          <w:numId w:val="8"/>
+        </w:numPr>
+        <w:rPr>
+          <w:rFonts w:hint="cs"/>
+        </w:rPr>
+      </w:pPr>
+      <w:r>
+        <w:rPr>
+          <w:rFonts w:hint="cs"/>
+          <w:cs/>
+        </w:rPr>
+        <w:t>มีเสียงรบกวน</w:t>
+      </w:r>
+    </w:p>
+    <w:p>
+      <w:r>
+        <w:t>RSK-WP2.3</w:t>
+      </w:r>
+      <w:r>
+        <w:t>:</w:t>
+      </w:r>
+      <w:r>
+        <w:rPr>
+          <w:rFonts w:hint="cs"/>
+          <w:cs/>
+        </w:rPr>
+        <w:t xml:space="preserve"> </w:t>
+      </w:r>
+      <w:r>
+        <w:rPr>
+          <w:rFonts w:hint="cs"/>
+          <w:cs/>
+        </w:rPr>
+        <w:t>ทบทวนกิจกรรมย่อยและแผนงานทั้งหมด</w:t>
+      </w:r>
+    </w:p>
+    <w:p>
+      <w:pPr>
+        <w:pStyle w:val="ListParagraph"/>
+        <w:numPr>
+          <w:ilvl w:val="0"/>
+          <w:numId w:val="9"/>
+        </w:numPr>
+        <w:rPr>
+          <w:rFonts w:hint="cs"/>
+        </w:rPr>
+      </w:pPr>
+      <w:r>
+        <w:rPr>
+          <w:rFonts w:hint="cs"/>
+          <w:cs/>
+        </w:rPr>
+        <w:t>ปัญหาการจัดสรรงานกับชั่วเวลาไม่เหมาะสม</w:t>
+      </w:r>
+    </w:p>
+    <w:p>
+      <w:pPr>
+        <w:pStyle w:val="ListParagraph"/>
+        <w:numPr>
+          <w:ilvl w:val="0"/>
+          <w:numId w:val="9"/>
+        </w:numPr>
+        <w:rPr>
+          <w:rFonts w:hint="cs"/>
+        </w:rPr>
+      </w:pPr>
+      <w:r>
+        <w:rPr>
+          <w:rFonts w:hint="cs"/>
+          <w:cs/>
+        </w:rPr>
+        <w:t>ขาดประสบการณ์ในการจัดสรรในการประเมินงาน</w:t>
+      </w:r>
+    </w:p>
+    <w:p>
+      <w:r>
+        <w:t>RSK-WP2.4</w:t>
+      </w:r>
+      <w:r>
+        <w:t>:</w:t>
+      </w:r>
+      <w:r>
+        <w:rPr>
+          <w:rFonts w:hint="cs"/>
+          <w:cs/>
+        </w:rPr>
+        <w:t xml:space="preserve"> </w:t>
+      </w:r>
+      <w:r>
+        <w:rPr>
+          <w:rFonts w:hint="cs"/>
+          <w:cs/>
+        </w:rPr>
+        <w:t>บันทึกความเสี่ยง โอกาสที่จะเกิดความเสี่ยง</w:t>
+      </w:r>
+    </w:p>
+    <w:p>
+      <w:pPr>
+        <w:pStyle w:val="ListParagraph"/>
+        <w:numPr>
+          <w:ilvl w:val="0"/>
+          <w:numId w:val="10"/>
+        </w:numPr>
+        <w:rPr>
+          <w:rFonts w:hint="cs"/>
+        </w:rPr>
+      </w:pPr>
+      <w:r>
+        <w:rPr>
+          <w:rFonts w:hint="cs"/>
+          <w:cs/>
+        </w:rPr>
+        <w:t xml:space="preserve">วันที่ </w:t>
+      </w:r>
+      <w:r>
+        <w:t xml:space="preserve">20/10/2556 </w:t>
+      </w:r>
+      <w:r>
+        <w:rPr>
+          <w:rFonts w:hint="cs"/>
+          <w:cs/>
+        </w:rPr>
+        <w:t xml:space="preserve">เวลา </w:t>
+      </w:r>
+      <w:r>
+        <w:t>2.00</w:t>
+      </w:r>
+      <w:r>
+        <w:rPr>
+          <w:rFonts w:hint="cs"/>
+          <w:cs/>
+        </w:rPr>
+        <w:t xml:space="preserve"> น</w:t>
+      </w:r>
+      <w:r>
+        <w:t xml:space="preserve">. </w:t>
+      </w:r>
+      <w:r>
+        <w:rPr>
+          <w:rFonts w:hint="cs"/>
+          <w:cs/>
+        </w:rPr>
+        <w:t>ยังไม่ได้พักผ่อนซึ่งอาจจะส่งผลต่อสุขภาพทั้งจิตใจ และร่างกาย</w:t>
+      </w:r>
+    </w:p>
+    <w:p>
+      <w:r>
+        <w:t>R</w:t>
+      </w:r>
+      <w:r>
+        <w:t>SK-WP2.5</w:t>
+      </w:r>
+      <w:r>
+        <w:t>:</w:t>
+      </w:r>
+      <w:r>
+        <w:rPr>
+          <w:rFonts w:hint="cs"/>
+          <w:cs/>
+        </w:rPr>
+        <w:t xml:space="preserve"> </w:t>
+      </w:r>
+      <w:r>
+        <w:rPr>
+          <w:rFonts w:hint="cs"/>
+          <w:cs/>
+        </w:rPr>
+        <w:t>ระบุผู้เกี่ยวข้องกับความเสี่ยงต่างๆ</w:t>
+      </w:r>
+    </w:p>
+    <w:p>
+      <w:pPr>
+        <w:pStyle w:val="ListParagraph"/>
+        <w:numPr>
+          <w:ilvl w:val="0"/>
+          <w:numId w:val="10"/>
+        </w:numPr>
+      </w:pPr>
+      <w:r>
+        <w:rPr>
+          <w:rFonts w:hint="cs"/>
+          <w:cs/>
+        </w:rPr>
+        <w:t xml:space="preserve">สมาชิกทั้ง </w:t>
+      </w:r>
+      <w:r>
+        <w:t xml:space="preserve">5 </w:t>
+      </w:r>
+      <w:r>
+        <w:rPr>
+          <w:rFonts w:hint="cs"/>
+          <w:cs/>
+        </w:rPr>
+        <w:t>คนของทีม</w:t>
+      </w:r>
+    </w:p>
+    <w:p>
+      <w:pPr>
+        <w:rPr>
+          <w:rFonts w:hint="cs"/>
+        </w:rPr>
+      </w:pPr>
+      <w:r>
+        <w:t>R</w:t>
+      </w:r>
+      <w:r>
+        <w:t>SK-WP2.6</w:t>
+      </w:r>
+      <w:r>
+        <w:t>:</w:t>
+      </w:r>
+      <w:r>
+        <w:rPr>
+          <w:rFonts w:hint="cs"/>
+          <w:cs/>
+        </w:rPr>
+        <w:t xml:space="preserve"> </w:t>
+      </w:r>
+      <w:r>
+        <w:rPr>
+          <w:rFonts w:hint="cs"/>
+          <w:cs/>
+        </w:rPr>
+        <w:t>ประเมินความเสี่ยง และระบุค่าพารามิเตอร์ต่างๆ</w:t>
+      </w:r>
+    </w:p>
+    <w:p>
+      <w:pPr>
+        <w:pStyle w:val="ListParagraph"/>
+        <w:numPr>
+          <w:ilvl w:val="0"/>
+          <w:numId w:val="7"/>
+        </w:numPr>
+        <w:rPr>
+          <w:rFonts w:hint="cs"/>
+        </w:rPr>
+      </w:pPr>
+      <w:r>
+        <w:rPr>
+          <w:rFonts w:hint="cs"/>
+          <w:cs/>
+        </w:rPr>
+        <w:t>โอกาสสูง</w:t>
+      </w:r>
+      <w:r>
+        <w:t xml:space="preserve"> : </w:t>
+      </w:r>
+      <w:r>
+        <w:rPr>
+          <w:rFonts w:hint="cs"/>
+          <w:cs/>
+        </w:rPr>
+        <w:t xml:space="preserve">พักผ่อนไม่เพียงพอ </w:t>
+      </w:r>
+      <w:r>
+        <w:t xml:space="preserve">, </w:t>
+      </w:r>
+      <w:r>
+        <w:rPr>
+          <w:rFonts w:hint="cs"/>
+          <w:cs/>
+        </w:rPr>
+        <w:t xml:space="preserve">มีเวลาจำกัดเพียง </w:t>
+      </w:r>
+      <w:r>
+        <w:t xml:space="preserve">120 </w:t>
+      </w:r>
+      <w:r>
+        <w:rPr>
+          <w:rFonts w:hint="cs"/>
+          <w:cs/>
+        </w:rPr>
+        <w:t>ชั่วโมง</w:t>
+      </w:r>
+      <w:r>
+        <w:t xml:space="preserve">, </w:t>
+      </w:r>
+    </w:p>
+    <w:p>
+      <w:pPr>
+        <w:pStyle w:val="ListParagraph"/>
+        <w:numPr>
+          <w:ilvl w:val="0"/>
+          <w:numId w:val="10"/>
+        </w:numPr>
+        <w:rPr>
+          <w:rFonts w:hint="cs"/>
+        </w:rPr>
+      </w:pPr>
+      <w:r>
+        <w:rPr>
+          <w:rFonts w:hint="cs"/>
+          <w:cs/>
+        </w:rPr>
+        <w:t>โอกาสกลาง</w:t>
+      </w:r>
+      <w:r>
+        <w:t>:</w:t>
+      </w:r>
+    </w:p>
+    <w:p>
+      <w:pPr>
+        <w:pStyle w:val="ListParagraph"/>
+        <w:numPr>
+          <w:ilvl w:val="0"/>
+          <w:numId w:val="10"/>
+        </w:numPr>
+        <w:rPr>
+          <w:rFonts w:hint="cs"/>
+          <w:cs/>
+        </w:rPr>
+      </w:pPr>
+      <w:r>
+        <w:rPr>
+          <w:rFonts w:hint="cs"/>
+          <w:cs/>
+        </w:rPr>
+        <w:t>โอกาสต่ำ</w:t>
+      </w:r>
+      <w:r>
+        <w:t>:</w:t>
+      </w:r>
+    </w:p>
+    <w:p>
+      <w:r>
+        <w:t>R</w:t>
+      </w:r>
+      <w:r>
+        <w:t>SK-WP2.7</w:t>
+      </w:r>
+      <w:r>
+        <w:t>:</w:t>
+      </w:r>
+      <w:r>
+        <w:rPr>
+          <w:rFonts w:hint="cs"/>
+          <w:cs/>
+        </w:rPr>
+        <w:t xml:space="preserve"> </w:t>
+      </w:r>
+      <w:r>
+        <w:rPr>
+          <w:rFonts w:hint="cs"/>
+          <w:cs/>
+        </w:rPr>
+        <w:t>แบ่งกลุ่มความเสี่ยงตามประเภท</w:t>
+      </w:r>
+    </w:p>
+    <w:p>
+      <w:pPr>
+        <w:pStyle w:val="ListParagraph"/>
+        <w:numPr>
+          <w:ilvl w:val="0"/>
+          <w:numId w:val="11"/>
+        </w:numPr>
+      </w:pPr>
+    </w:p>
+    <w:p>
+      <w:r>
+        <w:t>R</w:t>
+      </w:r>
+      <w:r>
+        <w:t>SK-WP2.8</w:t>
+      </w:r>
+      <w:r>
+        <w:t>:</w:t>
+      </w:r>
+      <w:r>
+        <w:rPr>
+          <w:rFonts w:hint="cs"/>
+          <w:cs/>
+        </w:rPr>
+        <w:t xml:space="preserve"> </w:t>
+      </w:r>
+      <w:r>
+        <w:rPr>
+          <w:rFonts w:hint="cs"/>
+          <w:cs/>
+        </w:rPr>
+        <w:t>แบ่งลำดับความสำคัญของความเสี่ยง</w:t>
+      </w:r>
+    </w:p>
+    <w:p>
+      <w:pPr>
+        <w:pStyle w:val="ListParagraph"/>
+        <w:numPr>
+          <w:ilvl w:val="0"/>
+          <w:numId w:val="11"/>
+        </w:numPr>
+        <w:rPr>
+          <w:rFonts w:hint="cs"/>
+        </w:rPr>
+      </w:pPr>
       <w:bookmarkStart w:id="0" w:name="_GoBack"/>
       <w:bookmarkEnd w:id="0"/>
-      <w:r>
-        <w:t>)</w:t>
-      </w:r>
-      <w:r>
-        <w:rPr>
-          <w:rFonts w:hint="cs"/>
-          <w:cs/>
-        </w:rPr>
-        <w:t xml:space="preserve"> </w:t>
-      </w:r>
-      <w:r>
-        <w:t>Server</w:t>
-      </w:r>
-    </w:p>
-    <w:p>
-      <w:pPr>
-        <w:rPr>
-          <w:rFonts w:hint="cs"/>
-          <w:cs/>
-        </w:rPr>
-      </w:pPr>
-    </w:p>
-    <w:p>
-      <w:pPr>
-        <w:rPr>
+    </w:p>
+    <w:p>
+      <w:pPr>
+        <w:rPr>
+          <w:rFonts w:hint="cs"/>
+        </w:rPr>
+      </w:pPr>
+    </w:p>
+    <w:p>
+      <w:pPr>
+        <w:rPr>
+          <w:rFonts w:hint="cs"/>
+        </w:rPr>
+      </w:pPr>
+    </w:p>
+    <w:p>
+      <w:pPr>
+        <w:rPr>
+          <w:rFonts w:hint="cs"/>
           <w:cs/>
         </w:rPr>
       </w:pPr>
@@ -1086,6 +1713,232 @@
     </w:lvl>
   </w:abstractNum>
   <w:abstractNum w:abstractNumId="1">
+    <w:nsid w:val="23BF1FEB"/>
+    <w:multiLevelType w:val="hybridMultilevel"/>
+    <w:tmpl w:val="5B1474AA"/>
+    <w:lvl w:ilvl="0" w:tplc="04090001">
+      <w:start w:val="1"/>
+      <w:numFmt w:val="bullet"/>
+      <w:lvlText w:val=""/>
+      <w:lvlJc w:val="left"/>
+      <w:pPr>
+        <w:ind w:left="720" w:hanging="360"/>
+      </w:pPr>
+      <w:rPr>
+        <w:rFonts w:ascii="Symbol" w:hAnsi="Symbol" w:hint="default"/>
+      </w:rPr>
+    </w:lvl>
+    <w:lvl w:ilvl="1" w:tplc="04090003" w:tentative="1">
+      <w:start w:val="1"/>
+      <w:numFmt w:val="bullet"/>
+      <w:lvlText w:val="o"/>
+      <w:lvlJc w:val="left"/>
+      <w:pPr>
+        <w:ind w:left="1440" w:hanging="360"/>
+      </w:pPr>
+      <w:rPr>
+        <w:rFonts w:ascii="Courier New" w:hAnsi="Courier New" w:cs="Courier New" w:hint="default"/>
+      </w:rPr>
+    </w:lvl>
+    <w:lvl w:ilvl="2" w:tplc="04090005" w:tentative="1">
+      <w:start w:val="1"/>
+      <w:numFmt w:val="bullet"/>
+      <w:lvlText w:val=""/>
+      <w:lvlJc w:val="left"/>
+      <w:pPr>
+        <w:ind w:left="2160" w:hanging="360"/>
+      </w:pPr>
+      <w:rPr>
+        <w:rFonts w:ascii="Wingdings" w:hAnsi="Wingdings" w:hint="default"/>
+      </w:rPr>
+    </w:lvl>
+    <w:lvl w:ilvl="3" w:tplc="04090001" w:tentative="1">
+      <w:start w:val="1"/>
+      <w:numFmt w:val="bullet"/>
+      <w:lvlText w:val=""/>
+      <w:lvlJc w:val="left"/>
+      <w:pPr>
+        <w:ind w:left="2880" w:hanging="360"/>
+      </w:pPr>
+      <w:rPr>
+        <w:rFonts w:ascii="Symbol" w:hAnsi="Symbol" w:hint="default"/>
+      </w:rPr>
+    </w:lvl>
+    <w:lvl w:ilvl="4" w:tplc="04090003" w:tentative="1">
+      <w:start w:val="1"/>
+      <w:numFmt w:val="bullet"/>
+      <w:lvlText w:val="o"/>
+      <w:lvlJc w:val="left"/>
+      <w:pPr>
+        <w:ind w:left="3600" w:hanging="360"/>
+      </w:pPr>
+      <w:rPr>
+        <w:rFonts w:ascii="Courier New" w:hAnsi="Courier New" w:cs="Courier New" w:hint="default"/>
+      </w:rPr>
+    </w:lvl>
+    <w:lvl w:ilvl="5" w:tplc="04090005" w:tentative="1">
+      <w:start w:val="1"/>
+      <w:numFmt w:val="bullet"/>
+      <w:lvlText w:val=""/>
+      <w:lvlJc w:val="left"/>
+      <w:pPr>
+        <w:ind w:left="4320" w:hanging="360"/>
+      </w:pPr>
+      <w:rPr>
+        <w:rFonts w:ascii="Wingdings" w:hAnsi="Wingdings" w:hint="default"/>
+      </w:rPr>
+    </w:lvl>
+    <w:lvl w:ilvl="6" w:tplc="04090001" w:tentative="1">
+      <w:start w:val="1"/>
+      <w:numFmt w:val="bullet"/>
+      <w:lvlText w:val=""/>
+      <w:lvlJc w:val="left"/>
+      <w:pPr>
+        <w:ind w:left="5040" w:hanging="360"/>
+      </w:pPr>
+      <w:rPr>
+        <w:rFonts w:ascii="Symbol" w:hAnsi="Symbol" w:hint="default"/>
+      </w:rPr>
+    </w:lvl>
+    <w:lvl w:ilvl="7" w:tplc="04090003" w:tentative="1">
+      <w:start w:val="1"/>
+      <w:numFmt w:val="bullet"/>
+      <w:lvlText w:val="o"/>
+      <w:lvlJc w:val="left"/>
+      <w:pPr>
+        <w:ind w:left="5760" w:hanging="360"/>
+      </w:pPr>
+      <w:rPr>
+        <w:rFonts w:ascii="Courier New" w:hAnsi="Courier New" w:cs="Courier New" w:hint="default"/>
+      </w:rPr>
+    </w:lvl>
+    <w:lvl w:ilvl="8" w:tplc="04090005" w:tentative="1">
+      <w:start w:val="1"/>
+      <w:numFmt w:val="bullet"/>
+      <w:lvlText w:val=""/>
+      <w:lvlJc w:val="left"/>
+      <w:pPr>
+        <w:ind w:left="6480" w:hanging="360"/>
+      </w:pPr>
+      <w:rPr>
+        <w:rFonts w:ascii="Wingdings" w:hAnsi="Wingdings" w:hint="default"/>
+      </w:rPr>
+    </w:lvl>
+  </w:abstractNum>
+  <w:abstractNum w:abstractNumId="2">
+    <w:nsid w:val="3C751E75"/>
+    <w:multiLevelType w:val="hybridMultilevel"/>
+    <w:tmpl w:val="71B21B20"/>
+    <w:lvl w:ilvl="0" w:tplc="04090001">
+      <w:start w:val="1"/>
+      <w:numFmt w:val="bullet"/>
+      <w:lvlText w:val=""/>
+      <w:lvlJc w:val="left"/>
+      <w:pPr>
+        <w:ind w:left="720" w:hanging="360"/>
+      </w:pPr>
+      <w:rPr>
+        <w:rFonts w:ascii="Symbol" w:hAnsi="Symbol" w:hint="default"/>
+      </w:rPr>
+    </w:lvl>
+    <w:lvl w:ilvl="1" w:tplc="04090003" w:tentative="1">
+      <w:start w:val="1"/>
+      <w:numFmt w:val="bullet"/>
+      <w:lvlText w:val="o"/>
+      <w:lvlJc w:val="left"/>
+      <w:pPr>
+        <w:ind w:left="1440" w:hanging="360"/>
+      </w:pPr>
+      <w:rPr>
+        <w:rFonts w:ascii="Courier New" w:hAnsi="Courier New" w:cs="Courier New" w:hint="default"/>
+      </w:rPr>
+    </w:lvl>
+    <w:lvl w:ilvl="2" w:tplc="04090005" w:tentative="1">
+      <w:start w:val="1"/>
+      <w:numFmt w:val="bullet"/>
+      <w:lvlText w:val=""/>
+      <w:lvlJc w:val="left"/>
+      <w:pPr>
+        <w:ind w:left="2160" w:hanging="360"/>
+      </w:pPr>
+      <w:rPr>
+        <w:rFonts w:ascii="Wingdings" w:hAnsi="Wingdings" w:hint="default"/>
+      </w:rPr>
+    </w:lvl>
+    <w:lvl w:ilvl="3" w:tplc="04090001" w:tentative="1">
+      <w:start w:val="1"/>
+      <w:numFmt w:val="bullet"/>
+      <w:lvlText w:val=""/>
+      <w:lvlJc w:val="left"/>
+      <w:pPr>
+        <w:ind w:left="2880" w:hanging="360"/>
+      </w:pPr>
+      <w:rPr>
+        <w:rFonts w:ascii="Symbol" w:hAnsi="Symbol" w:hint="default"/>
+      </w:rPr>
+    </w:lvl>
+    <w:lvl w:ilvl="4" w:tplc="04090003" w:tentative="1">
+      <w:start w:val="1"/>
+      <w:numFmt w:val="bullet"/>
+      <w:lvlText w:val="o"/>
+      <w:lvlJc w:val="left"/>
+      <w:pPr>
+        <w:ind w:left="3600" w:hanging="360"/>
+      </w:pPr>
+      <w:rPr>
+        <w:rFonts w:ascii="Courier New" w:hAnsi="Courier New" w:cs="Courier New" w:hint="default"/>
+      </w:rPr>
+    </w:lvl>
+    <w:lvl w:ilvl="5" w:tplc="04090005" w:tentative="1">
+      <w:start w:val="1"/>
+      <w:numFmt w:val="bullet"/>
+      <w:lvlText w:val=""/>
+      <w:lvlJc w:val="left"/>
+      <w:pPr>
+        <w:ind w:left="4320" w:hanging="360"/>
+      </w:pPr>
+      <w:rPr>
+        <w:rFonts w:ascii="Wingdings" w:hAnsi="Wingdings" w:hint="default"/>
+      </w:rPr>
+    </w:lvl>
+    <w:lvl w:ilvl="6" w:tplc="04090001" w:tentative="1">
+      <w:start w:val="1"/>
+      <w:numFmt w:val="bullet"/>
+      <w:lvlText w:val=""/>
+      <w:lvlJc w:val="left"/>
+      <w:pPr>
+        <w:ind w:left="5040" w:hanging="360"/>
+      </w:pPr>
+      <w:rPr>
+        <w:rFonts w:ascii="Symbol" w:hAnsi="Symbol" w:hint="default"/>
+      </w:rPr>
+    </w:lvl>
+    <w:lvl w:ilvl="7" w:tplc="04090003" w:tentative="1">
+      <w:start w:val="1"/>
+      <w:numFmt w:val="bullet"/>
+      <w:lvlText w:val="o"/>
+      <w:lvlJc w:val="left"/>
+      <w:pPr>
+        <w:ind w:left="5760" w:hanging="360"/>
+      </w:pPr>
+      <w:rPr>
+        <w:rFonts w:ascii="Courier New" w:hAnsi="Courier New" w:cs="Courier New" w:hint="default"/>
+      </w:rPr>
+    </w:lvl>
+    <w:lvl w:ilvl="8" w:tplc="04090005" w:tentative="1">
+      <w:start w:val="1"/>
+      <w:numFmt w:val="bullet"/>
+      <w:lvlText w:val=""/>
+      <w:lvlJc w:val="left"/>
+      <w:pPr>
+        <w:ind w:left="6480" w:hanging="360"/>
+      </w:pPr>
+      <w:rPr>
+        <w:rFonts w:ascii="Wingdings" w:hAnsi="Wingdings" w:hint="default"/>
+      </w:rPr>
+    </w:lvl>
+  </w:abstractNum>
+  <w:abstractNum w:abstractNumId="3">
     <w:nsid w:val="49562C35"/>
     <w:multiLevelType w:val="hybridMultilevel"/>
     <w:tmpl w:val="4D2A9B02"/>
@@ -1198,7 +2051,7 @@
       </w:rPr>
     </w:lvl>
   </w:abstractNum>
-  <w:abstractNum w:abstractNumId="2">
+  <w:abstractNum w:abstractNumId="4">
     <w:nsid w:val="4ED8685B"/>
     <w:multiLevelType w:val="hybridMultilevel"/>
     <w:tmpl w:val="722ED694"/>
@@ -1311,7 +2164,120 @@
       </w:rPr>
     </w:lvl>
   </w:abstractNum>
-  <w:abstractNum w:abstractNumId="3">
+  <w:abstractNum w:abstractNumId="5">
+    <w:nsid w:val="4FC7384E"/>
+    <w:multiLevelType w:val="hybridMultilevel"/>
+    <w:tmpl w:val="6AA82288"/>
+    <w:lvl w:ilvl="0" w:tplc="04090001">
+      <w:start w:val="1"/>
+      <w:numFmt w:val="bullet"/>
+      <w:lvlText w:val=""/>
+      <w:lvlJc w:val="left"/>
+      <w:pPr>
+        <w:ind w:left="720" w:hanging="360"/>
+      </w:pPr>
+      <w:rPr>
+        <w:rFonts w:ascii="Symbol" w:hAnsi="Symbol" w:hint="default"/>
+      </w:rPr>
+    </w:lvl>
+    <w:lvl w:ilvl="1" w:tplc="04090003" w:tentative="1">
+      <w:start w:val="1"/>
+      <w:numFmt w:val="bullet"/>
+      <w:lvlText w:val="o"/>
+      <w:lvlJc w:val="left"/>
+      <w:pPr>
+        <w:ind w:left="1440" w:hanging="360"/>
+      </w:pPr>
+      <w:rPr>
+        <w:rFonts w:ascii="Courier New" w:hAnsi="Courier New" w:cs="Courier New" w:hint="default"/>
+      </w:rPr>
+    </w:lvl>
+    <w:lvl w:ilvl="2" w:tplc="04090005" w:tentative="1">
+      <w:start w:val="1"/>
+      <w:numFmt w:val="bullet"/>
+      <w:lvlText w:val=""/>
+      <w:lvlJc w:val="left"/>
+      <w:pPr>
+        <w:ind w:left="2160" w:hanging="360"/>
+      </w:pPr>
+      <w:rPr>
+        <w:rFonts w:ascii="Wingdings" w:hAnsi="Wingdings" w:hint="default"/>
+      </w:rPr>
+    </w:lvl>
+    <w:lvl w:ilvl="3" w:tplc="04090001" w:tentative="1">
+      <w:start w:val="1"/>
+      <w:numFmt w:val="bullet"/>
+      <w:lvlText w:val=""/>
+      <w:lvlJc w:val="left"/>
+      <w:pPr>
+        <w:ind w:left="2880" w:hanging="360"/>
+      </w:pPr>
+      <w:rPr>
+        <w:rFonts w:ascii="Symbol" w:hAnsi="Symbol" w:hint="default"/>
+      </w:rPr>
+    </w:lvl>
+    <w:lvl w:ilvl="4" w:tplc="04090003" w:tentative="1">
+      <w:start w:val="1"/>
+      <w:numFmt w:val="bullet"/>
+      <w:lvlText w:val="o"/>
+      <w:lvlJc w:val="left"/>
+      <w:pPr>
+        <w:ind w:left="3600" w:hanging="360"/>
+      </w:pPr>
+      <w:rPr>
+        <w:rFonts w:ascii="Courier New" w:hAnsi="Courier New" w:cs="Courier New" w:hint="default"/>
+      </w:rPr>
+    </w:lvl>
+    <w:lvl w:ilvl="5" w:tplc="04090005" w:tentative="1">
+      <w:start w:val="1"/>
+      <w:numFmt w:val="bullet"/>
+      <w:lvlText w:val=""/>
+      <w:lvlJc w:val="left"/>
+      <w:pPr>
+        <w:ind w:left="4320" w:hanging="360"/>
+      </w:pPr>
+      <w:rPr>
+        <w:rFonts w:ascii="Wingdings" w:hAnsi="Wingdings" w:hint="default"/>
+      </w:rPr>
+    </w:lvl>
+    <w:lvl w:ilvl="6" w:tplc="04090001" w:tentative="1">
+      <w:start w:val="1"/>
+      <w:numFmt w:val="bullet"/>
+      <w:lvlText w:val=""/>
+      <w:lvlJc w:val="left"/>
+      <w:pPr>
+        <w:ind w:left="5040" w:hanging="360"/>
+      </w:pPr>
+      <w:rPr>
+        <w:rFonts w:ascii="Symbol" w:hAnsi="Symbol" w:hint="default"/>
+      </w:rPr>
+    </w:lvl>
+    <w:lvl w:ilvl="7" w:tplc="04090003" w:tentative="1">
+      <w:start w:val="1"/>
+      <w:numFmt w:val="bullet"/>
+      <w:lvlText w:val="o"/>
+      <w:lvlJc w:val="left"/>
+      <w:pPr>
+        <w:ind w:left="5760" w:hanging="360"/>
+      </w:pPr>
+      <w:rPr>
+        <w:rFonts w:ascii="Courier New" w:hAnsi="Courier New" w:cs="Courier New" w:hint="default"/>
+      </w:rPr>
+    </w:lvl>
+    <w:lvl w:ilvl="8" w:tplc="04090005" w:tentative="1">
+      <w:start w:val="1"/>
+      <w:numFmt w:val="bullet"/>
+      <w:lvlText w:val=""/>
+      <w:lvlJc w:val="left"/>
+      <w:pPr>
+        <w:ind w:left="6480" w:hanging="360"/>
+      </w:pPr>
+      <w:rPr>
+        <w:rFonts w:ascii="Wingdings" w:hAnsi="Wingdings" w:hint="default"/>
+      </w:rPr>
+    </w:lvl>
+  </w:abstractNum>
+  <w:abstractNum w:abstractNumId="6">
     <w:nsid w:val="57F22F2C"/>
     <w:multiLevelType w:val="hybridMultilevel"/>
     <w:tmpl w:val="60BEEA44"/>
@@ -1400,7 +2366,7 @@
       </w:pPr>
     </w:lvl>
   </w:abstractNum>
-  <w:abstractNum w:abstractNumId="4">
+  <w:abstractNum w:abstractNumId="7">
     <w:nsid w:val="5A3E3373"/>
     <w:multiLevelType w:val="hybridMultilevel"/>
     <w:tmpl w:val="DAFCA4E4"/>
@@ -1513,7 +2479,120 @@
       </w:rPr>
     </w:lvl>
   </w:abstractNum>
-  <w:abstractNum w:abstractNumId="5">
+  <w:abstractNum w:abstractNumId="8">
+    <w:nsid w:val="5CEB7FCB"/>
+    <w:multiLevelType w:val="hybridMultilevel"/>
+    <w:tmpl w:val="E6CA5508"/>
+    <w:lvl w:ilvl="0" w:tplc="04090001">
+      <w:start w:val="1"/>
+      <w:numFmt w:val="bullet"/>
+      <w:lvlText w:val=""/>
+      <w:lvlJc w:val="left"/>
+      <w:pPr>
+        <w:ind w:left="720" w:hanging="360"/>
+      </w:pPr>
+      <w:rPr>
+        <w:rFonts w:ascii="Symbol" w:hAnsi="Symbol" w:hint="default"/>
+      </w:rPr>
+    </w:lvl>
+    <w:lvl w:ilvl="1" w:tplc="04090003" w:tentative="1">
+      <w:start w:val="1"/>
+      <w:numFmt w:val="bullet"/>
+      <w:lvlText w:val="o"/>
+      <w:lvlJc w:val="left"/>
+      <w:pPr>
+        <w:ind w:left="1440" w:hanging="360"/>
+      </w:pPr>
+      <w:rPr>
+        <w:rFonts w:ascii="Courier New" w:hAnsi="Courier New" w:cs="Courier New" w:hint="default"/>
+      </w:rPr>
+    </w:lvl>
+    <w:lvl w:ilvl="2" w:tplc="04090005" w:tentative="1">
+      <w:start w:val="1"/>
+      <w:numFmt w:val="bullet"/>
+      <w:lvlText w:val=""/>
+      <w:lvlJc w:val="left"/>
+      <w:pPr>
+        <w:ind w:left="2160" w:hanging="360"/>
+      </w:pPr>
+      <w:rPr>
+        <w:rFonts w:ascii="Wingdings" w:hAnsi="Wingdings" w:hint="default"/>
+      </w:rPr>
+    </w:lvl>
+    <w:lvl w:ilvl="3" w:tplc="04090001" w:tentative="1">
+      <w:start w:val="1"/>
+      <w:numFmt w:val="bullet"/>
+      <w:lvlText w:val=""/>
+      <w:lvlJc w:val="left"/>
+      <w:pPr>
+        <w:ind w:left="2880" w:hanging="360"/>
+      </w:pPr>
+      <w:rPr>
+        <w:rFonts w:ascii="Symbol" w:hAnsi="Symbol" w:hint="default"/>
+      </w:rPr>
+    </w:lvl>
+    <w:lvl w:ilvl="4" w:tplc="04090003" w:tentative="1">
+      <w:start w:val="1"/>
+      <w:numFmt w:val="bullet"/>
+      <w:lvlText w:val="o"/>
+      <w:lvlJc w:val="left"/>
+      <w:pPr>
+        <w:ind w:left="3600" w:hanging="360"/>
+      </w:pPr>
+      <w:rPr>
+        <w:rFonts w:ascii="Courier New" w:hAnsi="Courier New" w:cs="Courier New" w:hint="default"/>
+      </w:rPr>
+    </w:lvl>
+    <w:lvl w:ilvl="5" w:tplc="04090005" w:tentative="1">
+      <w:start w:val="1"/>
+      <w:numFmt w:val="bullet"/>
+      <w:lvlText w:val=""/>
+      <w:lvlJc w:val="left"/>
+      <w:pPr>
+        <w:ind w:left="4320" w:hanging="360"/>
+      </w:pPr>
+      <w:rPr>
+        <w:rFonts w:ascii="Wingdings" w:hAnsi="Wingdings" w:hint="default"/>
+      </w:rPr>
+    </w:lvl>
+    <w:lvl w:ilvl="6" w:tplc="04090001" w:tentative="1">
+      <w:start w:val="1"/>
+      <w:numFmt w:val="bullet"/>
+      <w:lvlText w:val=""/>
+      <w:lvlJc w:val="left"/>
+      <w:pPr>
+        <w:ind w:left="5040" w:hanging="360"/>
+      </w:pPr>
+      <w:rPr>
+        <w:rFonts w:ascii="Symbol" w:hAnsi="Symbol" w:hint="default"/>
+      </w:rPr>
+    </w:lvl>
+    <w:lvl w:ilvl="7" w:tplc="04090003" w:tentative="1">
+      <w:start w:val="1"/>
+      <w:numFmt w:val="bullet"/>
+      <w:lvlText w:val="o"/>
+      <w:lvlJc w:val="left"/>
+      <w:pPr>
+        <w:ind w:left="5760" w:hanging="360"/>
+      </w:pPr>
+      <w:rPr>
+        <w:rFonts w:ascii="Courier New" w:hAnsi="Courier New" w:cs="Courier New" w:hint="default"/>
+      </w:rPr>
+    </w:lvl>
+    <w:lvl w:ilvl="8" w:tplc="04090005" w:tentative="1">
+      <w:start w:val="1"/>
+      <w:numFmt w:val="bullet"/>
+      <w:lvlText w:val=""/>
+      <w:lvlJc w:val="left"/>
+      <w:pPr>
+        <w:ind w:left="6480" w:hanging="360"/>
+      </w:pPr>
+      <w:rPr>
+        <w:rFonts w:ascii="Wingdings" w:hAnsi="Wingdings" w:hint="default"/>
+      </w:rPr>
+    </w:lvl>
+  </w:abstractNum>
+  <w:abstractNum w:abstractNumId="9">
     <w:nsid w:val="6DC01E28"/>
     <w:multiLevelType w:val="hybridMultilevel"/>
     <w:tmpl w:val="EAF66EE0"/>
@@ -1625,23 +2704,151 @@
       </w:rPr>
     </w:lvl>
   </w:abstractNum>
+  <w:abstractNum w:abstractNumId="10">
+    <w:nsid w:val="77913CA9"/>
+    <w:multiLevelType w:val="hybridMultilevel"/>
+    <w:tmpl w:val="9DE0472A"/>
+    <w:lvl w:ilvl="0" w:tplc="04090001">
+      <w:start w:val="1"/>
+      <w:numFmt w:val="bullet"/>
+      <w:lvlText w:val=""/>
+      <w:lvlJc w:val="left"/>
+      <w:pPr>
+        <w:ind w:left="720" w:hanging="360"/>
+      </w:pPr>
+      <w:rPr>
+        <w:rFonts w:ascii="Symbol" w:hAnsi="Symbol" w:hint="default"/>
+      </w:rPr>
+    </w:lvl>
+    <w:lvl w:ilvl="1" w:tplc="04090003" w:tentative="1">
+      <w:start w:val="1"/>
+      <w:numFmt w:val="bullet"/>
+      <w:lvlText w:val="o"/>
+      <w:lvlJc w:val="left"/>
+      <w:pPr>
+        <w:ind w:left="1440" w:hanging="360"/>
+      </w:pPr>
+      <w:rPr>
+        <w:rFonts w:ascii="Courier New" w:hAnsi="Courier New" w:cs="Courier New" w:hint="default"/>
+      </w:rPr>
+    </w:lvl>
+    <w:lvl w:ilvl="2" w:tplc="04090005" w:tentative="1">
+      <w:start w:val="1"/>
+      <w:numFmt w:val="bullet"/>
+      <w:lvlText w:val=""/>
+      <w:lvlJc w:val="left"/>
+      <w:pPr>
+        <w:ind w:left="2160" w:hanging="360"/>
+      </w:pPr>
+      <w:rPr>
+        <w:rFonts w:ascii="Wingdings" w:hAnsi="Wingdings" w:hint="default"/>
+      </w:rPr>
+    </w:lvl>
+    <w:lvl w:ilvl="3" w:tplc="04090001" w:tentative="1">
+      <w:start w:val="1"/>
+      <w:numFmt w:val="bullet"/>
+      <w:lvlText w:val=""/>
+      <w:lvlJc w:val="left"/>
+      <w:pPr>
+        <w:ind w:left="2880" w:hanging="360"/>
+      </w:pPr>
+      <w:rPr>
+        <w:rFonts w:ascii="Symbol" w:hAnsi="Symbol" w:hint="default"/>
+      </w:rPr>
+    </w:lvl>
+    <w:lvl w:ilvl="4" w:tplc="04090003" w:tentative="1">
+      <w:start w:val="1"/>
+      <w:numFmt w:val="bullet"/>
+      <w:lvlText w:val="o"/>
+      <w:lvlJc w:val="left"/>
+      <w:pPr>
+        <w:ind w:left="3600" w:hanging="360"/>
+      </w:pPr>
+      <w:rPr>
+        <w:rFonts w:ascii="Courier New" w:hAnsi="Courier New" w:cs="Courier New" w:hint="default"/>
+      </w:rPr>
+    </w:lvl>
+    <w:lvl w:ilvl="5" w:tplc="04090005" w:tentative="1">
+      <w:start w:val="1"/>
+      <w:numFmt w:val="bullet"/>
+      <w:lvlText w:val=""/>
+      <w:lvlJc w:val="left"/>
+      <w:pPr>
+        <w:ind w:left="4320" w:hanging="360"/>
+      </w:pPr>
+      <w:rPr>
+        <w:rFonts w:ascii="Wingdings" w:hAnsi="Wingdings" w:hint="default"/>
+      </w:rPr>
+    </w:lvl>
+    <w:lvl w:ilvl="6" w:tplc="04090001" w:tentative="1">
+      <w:start w:val="1"/>
+      <w:numFmt w:val="bullet"/>
+      <w:lvlText w:val=""/>
+      <w:lvlJc w:val="left"/>
+      <w:pPr>
+        <w:ind w:left="5040" w:hanging="360"/>
+      </w:pPr>
+      <w:rPr>
+        <w:rFonts w:ascii="Symbol" w:hAnsi="Symbol" w:hint="default"/>
+      </w:rPr>
+    </w:lvl>
+    <w:lvl w:ilvl="7" w:tplc="04090003" w:tentative="1">
+      <w:start w:val="1"/>
+      <w:numFmt w:val="bullet"/>
+      <w:lvlText w:val="o"/>
+      <w:lvlJc w:val="left"/>
+      <w:pPr>
+        <w:ind w:left="5760" w:hanging="360"/>
+      </w:pPr>
+      <w:rPr>
+        <w:rFonts w:ascii="Courier New" w:hAnsi="Courier New" w:cs="Courier New" w:hint="default"/>
+      </w:rPr>
+    </w:lvl>
+    <w:lvl w:ilvl="8" w:tplc="04090005" w:tentative="1">
+      <w:start w:val="1"/>
+      <w:numFmt w:val="bullet"/>
+      <w:lvlText w:val=""/>
+      <w:lvlJc w:val="left"/>
+      <w:pPr>
+        <w:ind w:left="6480" w:hanging="360"/>
+      </w:pPr>
+      <w:rPr>
+        <w:rFonts w:ascii="Wingdings" w:hAnsi="Wingdings" w:hint="default"/>
+      </w:rPr>
+    </w:lvl>
+  </w:abstractNum>
   <w:num w:numId="1">
-    <w:abstractNumId w:val="4"/>
+    <w:abstractNumId w:val="7"/>
   </w:num>
   <w:num w:numId="2">
-    <w:abstractNumId w:val="1"/>
+    <w:abstractNumId w:val="3"/>
   </w:num>
   <w:num w:numId="3">
-    <w:abstractNumId w:val="5"/>
+    <w:abstractNumId w:val="9"/>
   </w:num>
   <w:num w:numId="4">
-    <w:abstractNumId w:val="3"/>
+    <w:abstractNumId w:val="6"/>
   </w:num>
   <w:num w:numId="5">
-    <w:abstractNumId w:val="2"/>
+    <w:abstractNumId w:val="4"/>
   </w:num>
   <w:num w:numId="6">
     <w:abstractNumId w:val="0"/>
+  </w:num>
+  <w:num w:numId="7">
+    <w:abstractNumId w:val="5"/>
+  </w:num>
+  <w:num w:numId="8">
+    <w:abstractNumId w:val="8"/>
+  </w:num>
+  <w:num w:numId="9">
+    <w:abstractNumId w:val="10"/>
+  </w:num>
+  <w:num w:numId="10">
+    <w:abstractNumId w:val="2"/>
+  </w:num>
+  <w:num w:numId="11">
+    <w:abstractNumId w:val="1"/>
   </w:num>
 </w:numbering>
 </file>
@@ -2036,17 +3243,17 @@
     <w:lsdException w:name="List Table 6 Colorful Accent 6" w:uiPriority="51"/>
     <w:lsdException w:name="List Table 7 Colorful Accent 6" w:uiPriority="52"/>
   </w:latentStyles>
-  <w:style w:type="paragraph" w:default="1" w:styleId="a">
+  <w:style w:type="paragraph" w:default="1" w:styleId="Normal">
     <w:name w:val="Normal"/>
     <w:qFormat/>
   </w:style>
-  <w:style w:type="character" w:default="1" w:styleId="a0">
+  <w:style w:type="character" w:default="1" w:styleId="DefaultParagraphFont">
     <w:name w:val="Default Paragraph Font"/>
     <w:uiPriority w:val="1"/>
     <w:semiHidden/>
     <w:unhideWhenUsed/>
   </w:style>
-  <w:style w:type="table" w:default="1" w:styleId="a1">
+  <w:style w:type="table" w:default="1" w:styleId="TableNormal">
     <w:name w:val="Normal Table"/>
     <w:uiPriority w:val="99"/>
     <w:semiHidden/>
@@ -2061,15 +3268,15 @@
       </w:tblCellMar>
     </w:tblPr>
   </w:style>
-  <w:style w:type="numbering" w:default="1" w:styleId="a2">
+  <w:style w:type="numbering" w:default="1" w:styleId="NoList">
     <w:name w:val="No List"/>
     <w:uiPriority w:val="99"/>
     <w:semiHidden/>
     <w:unhideWhenUsed/>
   </w:style>
-  <w:style w:type="paragraph" w:styleId="a3">
+  <w:style w:type="paragraph" w:styleId="ListParagraph">
     <w:name w:val="List Paragraph"/>
-    <w:basedOn w:val="a"/>
+    <w:basedOn w:val="Normal"/>
     <w:uiPriority w:val="34"/>
     <w:qFormat/>
     <w:rsid w:val="00C21C15"/>

</xml_diff>